<commit_message>
Quadro resumo SO 14092022
</commit_message>
<xml_diff>
--- a/01 Classes/Quadro Resumo de Comandos - SO.docx
+++ b/01 Classes/Quadro Resumo de Comandos - SO.docx
@@ -215,7 +215,23 @@
                 <w:sz w:val="24"/>
                 <w:szCs w:val="24"/>
               </w:rPr>
-              <w:t xml:space="preserve">copy; </w:t>
+              <w:t>copy</w:t>
+            </w:r>
+            <w:r>
+              <w:rPr>
+                <w:rFonts w:ascii="Times New Roman" w:hAnsi="Times New Roman" w:cs="Times New Roman"/>
+                <w:sz w:val="24"/>
+                <w:szCs w:val="24"/>
+              </w:rPr>
+              <w:t xml:space="preserve"> ou xcopy</w:t>
+            </w:r>
+            <w:r>
+              <w:rPr>
+                <w:rFonts w:ascii="Times New Roman" w:hAnsi="Times New Roman" w:cs="Times New Roman"/>
+                <w:sz w:val="24"/>
+                <w:szCs w:val="24"/>
+              </w:rPr>
+              <w:t xml:space="preserve">; </w:t>
             </w:r>
             <w:r>
               <w:rPr>
@@ -239,7 +255,48 @@
                 <w:sz w:val="24"/>
                 <w:szCs w:val="24"/>
               </w:rPr>
-              <w:t xml:space="preserve">del; ren; </w:t>
+              <w:t>del</w:t>
+            </w:r>
+            <w:r>
+              <w:rPr>
+                <w:rFonts w:ascii="Times New Roman" w:hAnsi="Times New Roman" w:cs="Times New Roman"/>
+                <w:sz w:val="24"/>
+                <w:szCs w:val="24"/>
+              </w:rPr>
+              <w:t xml:space="preserve"> ou erase</w:t>
+            </w:r>
+            <w:r>
+              <w:rPr>
+                <w:rFonts w:ascii="Times New Roman" w:hAnsi="Times New Roman" w:cs="Times New Roman"/>
+                <w:sz w:val="24"/>
+                <w:szCs w:val="24"/>
+              </w:rPr>
+              <w:t xml:space="preserve">; </w:t>
+            </w:r>
+          </w:p>
+          <w:p>
+            <w:pPr>
+              <w:rPr>
+                <w:rFonts w:ascii="Times New Roman" w:hAnsi="Times New Roman" w:cs="Times New Roman"/>
+                <w:sz w:val="24"/>
+                <w:szCs w:val="24"/>
+              </w:rPr>
+            </w:pPr>
+            <w:r>
+              <w:rPr>
+                <w:rFonts w:ascii="Times New Roman" w:hAnsi="Times New Roman" w:cs="Times New Roman"/>
+                <w:sz w:val="24"/>
+                <w:szCs w:val="24"/>
+              </w:rPr>
+              <w:t xml:space="preserve">deltree; </w:t>
+            </w:r>
+            <w:r>
+              <w:rPr>
+                <w:rFonts w:ascii="Times New Roman" w:hAnsi="Times New Roman" w:cs="Times New Roman"/>
+                <w:sz w:val="24"/>
+                <w:szCs w:val="24"/>
+              </w:rPr>
+              <w:t xml:space="preserve">ren; </w:t>
             </w:r>
             <w:r>
               <w:rPr>
@@ -248,6 +305,14 @@
                 <w:szCs w:val="24"/>
               </w:rPr>
               <w:t>tree</w:t>
+            </w:r>
+            <w:r>
+              <w:rPr>
+                <w:rFonts w:ascii="Times New Roman" w:hAnsi="Times New Roman" w:cs="Times New Roman"/>
+                <w:sz w:val="24"/>
+                <w:szCs w:val="24"/>
+              </w:rPr>
+              <w:t>; sort</w:t>
             </w:r>
           </w:p>
         </w:tc>
@@ -320,6 +385,31 @@
                 <w:szCs w:val="24"/>
               </w:rPr>
               <w:t>; net view</w:t>
+            </w:r>
+            <w:r>
+              <w:rPr>
+                <w:rFonts w:ascii="Times New Roman" w:hAnsi="Times New Roman" w:cs="Times New Roman"/>
+                <w:sz w:val="24"/>
+                <w:szCs w:val="24"/>
+              </w:rPr>
+              <w:t>;</w:t>
+            </w:r>
+          </w:p>
+          <w:p>
+            <w:pPr>
+              <w:rPr>
+                <w:rFonts w:ascii="Times New Roman" w:hAnsi="Times New Roman" w:cs="Times New Roman"/>
+                <w:sz w:val="24"/>
+                <w:szCs w:val="24"/>
+              </w:rPr>
+            </w:pPr>
+            <w:r>
+              <w:rPr>
+                <w:rFonts w:ascii="Times New Roman" w:hAnsi="Times New Roman" w:cs="Times New Roman"/>
+                <w:sz w:val="24"/>
+                <w:szCs w:val="24"/>
+              </w:rPr>
+              <w:t>subst</w:t>
             </w:r>
           </w:p>
         </w:tc>
@@ -833,6 +923,14 @@
                 <w:szCs w:val="24"/>
               </w:rPr>
             </w:pPr>
+            <w:r>
+              <w:rPr>
+                <w:rFonts w:ascii="Times New Roman" w:hAnsi="Times New Roman" w:cs="Times New Roman"/>
+                <w:sz w:val="24"/>
+                <w:szCs w:val="24"/>
+              </w:rPr>
+              <w:t>help</w:t>
+            </w:r>
           </w:p>
           <w:p>
             <w:pPr>
@@ -1178,6 +1276,14 @@
               </w:rPr>
               <w:t>systeminfo</w:t>
             </w:r>
+            <w:r>
+              <w:rPr>
+                <w:rFonts w:ascii="Times New Roman" w:hAnsi="Times New Roman" w:cs="Times New Roman"/>
+                <w:sz w:val="24"/>
+                <w:szCs w:val="24"/>
+              </w:rPr>
+              <w:t>; ver</w:t>
+            </w:r>
           </w:p>
           <w:p>
             <w:pPr>
@@ -1194,6 +1300,14 @@
                 <w:szCs w:val="24"/>
               </w:rPr>
               <w:t>hostname</w:t>
+            </w:r>
+            <w:r>
+              <w:rPr>
+                <w:rFonts w:ascii="Times New Roman" w:hAnsi="Times New Roman" w:cs="Times New Roman"/>
+                <w:sz w:val="24"/>
+                <w:szCs w:val="24"/>
+              </w:rPr>
+              <w:t>;</w:t>
             </w:r>
           </w:p>
           <w:p>
@@ -1460,6 +1574,14 @@
               </w:rPr>
               <w:t>if</w:t>
             </w:r>
+            <w:r>
+              <w:rPr>
+                <w:rFonts w:ascii="Times New Roman" w:hAnsi="Times New Roman" w:cs="Times New Roman"/>
+                <w:sz w:val="24"/>
+                <w:szCs w:val="24"/>
+              </w:rPr>
+              <w:t>; pause</w:t>
+            </w:r>
           </w:p>
         </w:tc>
         <w:tc>
@@ -1501,6 +1623,15 @@
                 <w:szCs w:val="24"/>
               </w:rPr>
             </w:pPr>
+          </w:p>
+          <w:p>
+            <w:pPr>
+              <w:rPr>
+                <w:rFonts w:ascii="Times New Roman" w:hAnsi="Times New Roman" w:cs="Times New Roman"/>
+                <w:sz w:val="24"/>
+                <w:szCs w:val="24"/>
+              </w:rPr>
+            </w:pPr>
             <w:r>
               <w:rPr>
                 <w:rFonts w:ascii="Times New Roman" w:hAnsi="Times New Roman" w:cs="Times New Roman"/>
@@ -1525,6 +1656,164 @@
                 <w:szCs w:val="24"/>
               </w:rPr>
               <w:t>prompt</w:t>
+            </w:r>
+          </w:p>
+        </w:tc>
+      </w:tr>
+      <w:tr>
+        <w:tc>
+          <w:tcPr>
+            <w:tcW w:w="4247" w:type="dxa"/>
+            <w:shd w:val="clear" w:color="auto" w:fill="BFBFBF" w:themeFill="background1" w:themeFillShade="BF"/>
+          </w:tcPr>
+          <w:p>
+            <w:pPr>
+              <w:rPr>
+                <w:rFonts w:ascii="Times New Roman" w:hAnsi="Times New Roman" w:cs="Times New Roman"/>
+                <w:b/>
+                <w:bCs/>
+                <w:sz w:val="24"/>
+                <w:szCs w:val="24"/>
+              </w:rPr>
+            </w:pPr>
+          </w:p>
+          <w:p>
+            <w:pPr>
+              <w:rPr>
+                <w:rFonts w:ascii="Times New Roman" w:hAnsi="Times New Roman" w:cs="Times New Roman"/>
+                <w:b/>
+                <w:bCs/>
+                <w:sz w:val="24"/>
+                <w:szCs w:val="24"/>
+              </w:rPr>
+            </w:pPr>
+            <w:r>
+              <w:rPr>
+                <w:rFonts w:ascii="Times New Roman" w:hAnsi="Times New Roman" w:cs="Times New Roman"/>
+                <w:b/>
+                <w:bCs/>
+                <w:sz w:val="24"/>
+                <w:szCs w:val="24"/>
+              </w:rPr>
+              <w:t>Disco</w:t>
+            </w:r>
+          </w:p>
+        </w:tc>
+        <w:tc>
+          <w:tcPr>
+            <w:tcW w:w="4247" w:type="dxa"/>
+            <w:shd w:val="clear" w:color="auto" w:fill="BFBFBF" w:themeFill="background1" w:themeFillShade="BF"/>
+          </w:tcPr>
+          <w:p>
+            <w:pPr>
+              <w:rPr>
+                <w:rFonts w:ascii="Times New Roman" w:hAnsi="Times New Roman" w:cs="Times New Roman"/>
+                <w:b/>
+                <w:bCs/>
+                <w:sz w:val="24"/>
+                <w:szCs w:val="24"/>
+              </w:rPr>
+            </w:pPr>
+          </w:p>
+          <w:p>
+            <w:pPr>
+              <w:rPr>
+                <w:rFonts w:ascii="Times New Roman" w:hAnsi="Times New Roman" w:cs="Times New Roman"/>
+                <w:b/>
+                <w:bCs/>
+                <w:sz w:val="24"/>
+                <w:szCs w:val="24"/>
+              </w:rPr>
+            </w:pPr>
+            <w:r>
+              <w:rPr>
+                <w:rFonts w:ascii="Times New Roman" w:hAnsi="Times New Roman" w:cs="Times New Roman"/>
+                <w:b/>
+                <w:bCs/>
+                <w:sz w:val="24"/>
+                <w:szCs w:val="24"/>
+              </w:rPr>
+              <w:t>Impressão / Variáveis de Ambiente</w:t>
+            </w:r>
+          </w:p>
+        </w:tc>
+      </w:tr>
+      <w:tr>
+        <w:tc>
+          <w:tcPr>
+            <w:tcW w:w="4247" w:type="dxa"/>
+          </w:tcPr>
+          <w:p>
+            <w:pPr>
+              <w:rPr>
+                <w:rFonts w:ascii="Times New Roman" w:hAnsi="Times New Roman" w:cs="Times New Roman"/>
+                <w:sz w:val="24"/>
+                <w:szCs w:val="24"/>
+              </w:rPr>
+            </w:pPr>
+            <w:r>
+              <w:rPr>
+                <w:rFonts w:ascii="Times New Roman" w:hAnsi="Times New Roman" w:cs="Times New Roman"/>
+                <w:sz w:val="24"/>
+                <w:szCs w:val="24"/>
+              </w:rPr>
+              <w:t>chkdsk; fdisk; format</w:t>
+            </w:r>
+          </w:p>
+          <w:p>
+            <w:pPr>
+              <w:rPr>
+                <w:rFonts w:ascii="Times New Roman" w:hAnsi="Times New Roman" w:cs="Times New Roman"/>
+                <w:sz w:val="24"/>
+                <w:szCs w:val="24"/>
+              </w:rPr>
+            </w:pPr>
+            <w:r>
+              <w:rPr>
+                <w:rFonts w:ascii="Times New Roman" w:hAnsi="Times New Roman" w:cs="Times New Roman"/>
+                <w:sz w:val="24"/>
+                <w:szCs w:val="24"/>
+              </w:rPr>
+              <w:t>label / vol;</w:t>
+            </w:r>
+          </w:p>
+        </w:tc>
+        <w:tc>
+          <w:tcPr>
+            <w:tcW w:w="4247" w:type="dxa"/>
+          </w:tcPr>
+          <w:p>
+            <w:pPr>
+              <w:rPr>
+                <w:rFonts w:ascii="Times New Roman" w:hAnsi="Times New Roman" w:cs="Times New Roman"/>
+                <w:sz w:val="24"/>
+                <w:szCs w:val="24"/>
+              </w:rPr>
+            </w:pPr>
+            <w:r>
+              <w:rPr>
+                <w:rFonts w:ascii="Times New Roman" w:hAnsi="Times New Roman" w:cs="Times New Roman"/>
+                <w:sz w:val="24"/>
+                <w:szCs w:val="24"/>
+              </w:rPr>
+              <w:t>print</w:t>
+            </w:r>
+          </w:p>
+          <w:p>
+            <w:pPr>
+              <w:rPr>
+                <w:rFonts w:ascii="Times New Roman" w:hAnsi="Times New Roman" w:cs="Times New Roman"/>
+                <w:sz w:val="24"/>
+                <w:szCs w:val="24"/>
+              </w:rPr>
+            </w:pPr>
+            <w:r>
+              <w:rPr>
+                <w:rFonts w:ascii="Times New Roman" w:hAnsi="Times New Roman" w:cs="Times New Roman"/>
+                <w:sz w:val="24"/>
+                <w:szCs w:val="24"/>
+              </w:rPr>
+              <w:t>set</w:t>
             </w:r>
           </w:p>
         </w:tc>

</xml_diff>